<commit_message>
Added remote git link repo to report (now it's done)
</commit_message>
<xml_diff>
--- a/Report.docx
+++ b/Report.docx
@@ -80,6 +80,22 @@
           <w:szCs w:val="32"/>
         </w:rPr>
         <w:t>Git Link:</w:t>
+      </w:r>
+      <w:r>
+        <w:rPr>
+          <w:rFonts w:ascii="Times New Roman" w:hAnsi="Times New Roman" w:cs="Times New Roman"/>
+          <w:sz w:val="32"/>
+          <w:szCs w:val="32"/>
+        </w:rPr>
+        <w:t xml:space="preserve"> </w:t>
+      </w:r>
+      <w:r>
+        <w:rPr>
+          <w:rFonts w:ascii="Times New Roman" w:hAnsi="Times New Roman" w:cs="Times New Roman"/>
+          <w:sz w:val="32"/>
+          <w:szCs w:val="32"/>
+        </w:rPr>
+        <w:t>https://github.com/Vishisht182/CS390_Lab2</w:t>
       </w:r>
     </w:p>
     <w:p>

</xml_diff>